<commit_message>
Add Menu to the game
</commit_message>
<xml_diff>
--- a/Documents/Task List.docx
+++ b/Documents/Task List.docx
@@ -68,6 +68,7 @@
         </w:numPr>
         <w:rPr>
           <w:rFonts w:ascii="Times New Roman" w:hAnsi="Times New Roman" w:cs="Times New Roman"/>
+          <w:strike/>
           <w:sz w:val="24"/>
           <w:szCs w:val="24"/>
         </w:rPr>
@@ -75,10 +76,160 @@
       <w:r>
         <w:rPr>
           <w:rFonts w:ascii="Times New Roman" w:hAnsi="Times New Roman" w:cs="Times New Roman"/>
+          <w:strike/>
           <w:sz w:val="24"/>
           <w:szCs w:val="24"/>
         </w:rPr>
         <w:t>Longbow</w:t>
+      </w:r>
+    </w:p>
+    <w:p>
+      <w:pPr>
+        <w:pStyle w:val="ListParagraph"/>
+        <w:numPr>
+          <w:ilvl w:val="0"/>
+          <w:numId w:val="5"/>
+        </w:numPr>
+        <w:rPr>
+          <w:rFonts w:ascii="Times New Roman" w:hAnsi="Times New Roman" w:cs="Times New Roman"/>
+          <w:sz w:val="24"/>
+          <w:szCs w:val="24"/>
+        </w:rPr>
+      </w:pPr>
+      <w:r>
+        <w:rPr>
+          <w:rFonts w:ascii="Times New Roman" w:hAnsi="Times New Roman" w:cs="Times New Roman"/>
+          <w:sz w:val="24"/>
+          <w:szCs w:val="24"/>
+        </w:rPr>
+        <w:t>Staff</w:t>
+      </w:r>
+    </w:p>
+    <w:p>
+      <w:pPr>
+        <w:rPr>
+          <w:rFonts w:ascii="Times New Roman" w:hAnsi="Times New Roman" w:cs="Times New Roman"/>
+          <w:b/>
+          <w:sz w:val="24"/>
+          <w:szCs w:val="24"/>
+        </w:rPr>
+      </w:pPr>
+      <w:r>
+        <w:rPr>
+          <w:rFonts w:ascii="Times New Roman" w:hAnsi="Times New Roman" w:cs="Times New Roman"/>
+          <w:b/>
+          <w:sz w:val="24"/>
+          <w:szCs w:val="24"/>
+        </w:rPr>
+        <w:t>Enemy</w:t>
+      </w:r>
+    </w:p>
+    <w:p>
+      <w:pPr>
+        <w:pStyle w:val="ListParagraph"/>
+        <w:numPr>
+          <w:ilvl w:val="0"/>
+          <w:numId w:val="9"/>
+        </w:numPr>
+        <w:rPr>
+          <w:rFonts w:ascii="Times New Roman" w:hAnsi="Times New Roman" w:cs="Times New Roman"/>
+          <w:b/>
+          <w:sz w:val="24"/>
+          <w:szCs w:val="24"/>
+        </w:rPr>
+      </w:pPr>
+      <w:r>
+        <w:rPr>
+          <w:rFonts w:ascii="Times New Roman" w:hAnsi="Times New Roman" w:cs="Times New Roman"/>
+          <w:sz w:val="24"/>
+          <w:szCs w:val="24"/>
+        </w:rPr>
+        <w:t>Level 1</w:t>
+      </w:r>
+    </w:p>
+    <w:p>
+      <w:pPr>
+        <w:pStyle w:val="ListParagraph"/>
+        <w:numPr>
+          <w:ilvl w:val="0"/>
+          <w:numId w:val="9"/>
+        </w:numPr>
+        <w:rPr>
+          <w:rFonts w:ascii="Times New Roman" w:hAnsi="Times New Roman" w:cs="Times New Roman"/>
+          <w:sz w:val="24"/>
+          <w:szCs w:val="24"/>
+        </w:rPr>
+      </w:pPr>
+      <w:r>
+        <w:rPr>
+          <w:rFonts w:ascii="Times New Roman" w:hAnsi="Times New Roman" w:cs="Times New Roman"/>
+          <w:sz w:val="24"/>
+          <w:szCs w:val="24"/>
+        </w:rPr>
+        <w:t>Level 2</w:t>
+      </w:r>
+    </w:p>
+    <w:p>
+      <w:pPr>
+        <w:pStyle w:val="ListParagraph"/>
+        <w:numPr>
+          <w:ilvl w:val="0"/>
+          <w:numId w:val="9"/>
+        </w:numPr>
+        <w:rPr>
+          <w:rFonts w:ascii="Times New Roman" w:hAnsi="Times New Roman" w:cs="Times New Roman"/>
+          <w:sz w:val="24"/>
+          <w:szCs w:val="24"/>
+        </w:rPr>
+      </w:pPr>
+      <w:r>
+        <w:rPr>
+          <w:rFonts w:ascii="Times New Roman" w:hAnsi="Times New Roman" w:cs="Times New Roman"/>
+          <w:sz w:val="24"/>
+          <w:szCs w:val="24"/>
+        </w:rPr>
+        <w:t>Level 3</w:t>
+      </w:r>
+    </w:p>
+    <w:p>
+      <w:pPr>
+        <w:pStyle w:val="ListParagraph"/>
+        <w:numPr>
+          <w:ilvl w:val="0"/>
+          <w:numId w:val="9"/>
+        </w:numPr>
+        <w:rPr>
+          <w:rFonts w:ascii="Times New Roman" w:hAnsi="Times New Roman" w:cs="Times New Roman"/>
+          <w:sz w:val="24"/>
+          <w:szCs w:val="24"/>
+        </w:rPr>
+      </w:pPr>
+      <w:r>
+        <w:rPr>
+          <w:rFonts w:ascii="Times New Roman" w:hAnsi="Times New Roman" w:cs="Times New Roman"/>
+          <w:sz w:val="24"/>
+          <w:szCs w:val="24"/>
+        </w:rPr>
+        <w:t>Level 4</w:t>
+      </w:r>
+    </w:p>
+    <w:p>
+      <w:pPr>
+        <w:rPr>
+          <w:rFonts w:ascii="Times New Roman" w:hAnsi="Times New Roman" w:cs="Times New Roman"/>
+          <w:b/>
+          <w:sz w:val="24"/>
+          <w:szCs w:val="24"/>
+        </w:rPr>
+      </w:pPr>
+      <w:r>
+        <w:rPr>
+          <w:rFonts w:ascii="Times New Roman" w:hAnsi="Times New Roman" w:cs="Times New Roman"/>
+          <w:b/>
+          <w:sz w:val="24"/>
+          <w:szCs w:val="24"/>
+        </w:rPr>
+        <w:t>Traps</w:t>
       </w:r>
       <w:bookmarkStart w:id="0" w:name="_GoBack"/>
       <w:bookmarkEnd w:id="0"/>
@@ -88,10 +239,12 @@
         <w:pStyle w:val="ListParagraph"/>
         <w:numPr>
           <w:ilvl w:val="0"/>
-          <w:numId w:val="5"/>
+          <w:numId w:val="10"/>
         </w:numPr>
         <w:rPr>
           <w:rFonts w:ascii="Times New Roman" w:hAnsi="Times New Roman" w:cs="Times New Roman"/>
+          <w:b/>
+          <w:strike/>
           <w:sz w:val="24"/>
           <w:szCs w:val="24"/>
         </w:rPr>
@@ -99,137 +252,11 @@
       <w:r>
         <w:rPr>
           <w:rFonts w:ascii="Times New Roman" w:hAnsi="Times New Roman" w:cs="Times New Roman"/>
-          <w:sz w:val="24"/>
-          <w:szCs w:val="24"/>
-        </w:rPr>
-        <w:t>Staff</w:t>
-      </w:r>
-    </w:p>
-    <w:p>
-      <w:pPr>
-        <w:rPr>
-          <w:rFonts w:ascii="Times New Roman" w:hAnsi="Times New Roman" w:cs="Times New Roman"/>
-          <w:b/>
-          <w:sz w:val="24"/>
-          <w:szCs w:val="24"/>
-        </w:rPr>
-      </w:pPr>
-      <w:r>
-        <w:rPr>
-          <w:rFonts w:ascii="Times New Roman" w:hAnsi="Times New Roman" w:cs="Times New Roman"/>
-          <w:b/>
-          <w:sz w:val="24"/>
-          <w:szCs w:val="24"/>
-        </w:rPr>
-        <w:t>Enemy</w:t>
-      </w:r>
-    </w:p>
-    <w:p>
-      <w:pPr>
-        <w:pStyle w:val="ListParagraph"/>
-        <w:numPr>
-          <w:ilvl w:val="0"/>
-          <w:numId w:val="9"/>
-        </w:numPr>
-        <w:rPr>
-          <w:rFonts w:ascii="Times New Roman" w:hAnsi="Times New Roman" w:cs="Times New Roman"/>
-          <w:b/>
-          <w:sz w:val="24"/>
-          <w:szCs w:val="24"/>
-        </w:rPr>
-      </w:pPr>
-      <w:r>
-        <w:rPr>
-          <w:rFonts w:ascii="Times New Roman" w:hAnsi="Times New Roman" w:cs="Times New Roman"/>
-          <w:sz w:val="24"/>
-          <w:szCs w:val="24"/>
-        </w:rPr>
-        <w:t>Level 1</w:t>
-      </w:r>
-    </w:p>
-    <w:p>
-      <w:pPr>
-        <w:pStyle w:val="ListParagraph"/>
-        <w:numPr>
-          <w:ilvl w:val="0"/>
-          <w:numId w:val="9"/>
-        </w:numPr>
-        <w:rPr>
-          <w:rFonts w:ascii="Times New Roman" w:hAnsi="Times New Roman" w:cs="Times New Roman"/>
-          <w:sz w:val="24"/>
-          <w:szCs w:val="24"/>
-        </w:rPr>
-      </w:pPr>
-      <w:r>
-        <w:rPr>
-          <w:rFonts w:ascii="Times New Roman" w:hAnsi="Times New Roman" w:cs="Times New Roman"/>
-          <w:sz w:val="24"/>
-          <w:szCs w:val="24"/>
-        </w:rPr>
-        <w:t>Level 2</w:t>
-      </w:r>
-    </w:p>
-    <w:p>
-      <w:pPr>
-        <w:pStyle w:val="ListParagraph"/>
-        <w:numPr>
-          <w:ilvl w:val="0"/>
-          <w:numId w:val="9"/>
-        </w:numPr>
-        <w:rPr>
-          <w:rFonts w:ascii="Times New Roman" w:hAnsi="Times New Roman" w:cs="Times New Roman"/>
-          <w:sz w:val="24"/>
-          <w:szCs w:val="24"/>
-        </w:rPr>
-      </w:pPr>
-      <w:r>
-        <w:rPr>
-          <w:rFonts w:ascii="Times New Roman" w:hAnsi="Times New Roman" w:cs="Times New Roman"/>
-          <w:sz w:val="24"/>
-          <w:szCs w:val="24"/>
-        </w:rPr>
-        <w:t>Level 3</w:t>
-      </w:r>
-    </w:p>
-    <w:p>
-      <w:pPr>
-        <w:pStyle w:val="ListParagraph"/>
-        <w:numPr>
-          <w:ilvl w:val="0"/>
-          <w:numId w:val="9"/>
-        </w:numPr>
-        <w:rPr>
-          <w:rFonts w:ascii="Times New Roman" w:hAnsi="Times New Roman" w:cs="Times New Roman"/>
-          <w:sz w:val="24"/>
-          <w:szCs w:val="24"/>
-        </w:rPr>
-      </w:pPr>
-      <w:r>
-        <w:rPr>
-          <w:rFonts w:ascii="Times New Roman" w:hAnsi="Times New Roman" w:cs="Times New Roman"/>
-          <w:sz w:val="24"/>
-          <w:szCs w:val="24"/>
-        </w:rPr>
-        <w:t>Level 4</w:t>
-      </w:r>
-    </w:p>
-    <w:p>
-      <w:pPr>
-        <w:rPr>
-          <w:rFonts w:ascii="Times New Roman" w:hAnsi="Times New Roman" w:cs="Times New Roman"/>
-          <w:b/>
-          <w:sz w:val="24"/>
-          <w:szCs w:val="24"/>
-        </w:rPr>
-      </w:pPr>
-      <w:r>
-        <w:rPr>
-          <w:rFonts w:ascii="Times New Roman" w:hAnsi="Times New Roman" w:cs="Times New Roman"/>
-          <w:b/>
-          <w:sz w:val="24"/>
-          <w:szCs w:val="24"/>
-        </w:rPr>
-        <w:t>Traps</w:t>
+          <w:strike/>
+          <w:sz w:val="24"/>
+          <w:szCs w:val="24"/>
+        </w:rPr>
+        <w:t>Barrels</w:t>
       </w:r>
     </w:p>
     <w:p>
@@ -252,29 +279,6 @@
           <w:sz w:val="24"/>
           <w:szCs w:val="24"/>
         </w:rPr>
-        <w:t>Barrels</w:t>
-      </w:r>
-    </w:p>
-    <w:p>
-      <w:pPr>
-        <w:pStyle w:val="ListParagraph"/>
-        <w:numPr>
-          <w:ilvl w:val="0"/>
-          <w:numId w:val="10"/>
-        </w:numPr>
-        <w:rPr>
-          <w:rFonts w:ascii="Times New Roman" w:hAnsi="Times New Roman" w:cs="Times New Roman"/>
-          <w:b/>
-          <w:sz w:val="24"/>
-          <w:szCs w:val="24"/>
-        </w:rPr>
-      </w:pPr>
-      <w:r>
-        <w:rPr>
-          <w:rFonts w:ascii="Times New Roman" w:hAnsi="Times New Roman" w:cs="Times New Roman"/>
-          <w:sz w:val="24"/>
-          <w:szCs w:val="24"/>
-        </w:rPr>
         <w:t>Power up particles</w:t>
       </w:r>
     </w:p>
@@ -533,6 +537,7 @@
         <w:rPr>
           <w:rFonts w:ascii="Times New Roman" w:hAnsi="Times New Roman" w:cs="Times New Roman"/>
           <w:b/>
+          <w:strike/>
           <w:sz w:val="24"/>
           <w:szCs w:val="24"/>
         </w:rPr>
@@ -540,6 +545,7 @@
       <w:r>
         <w:rPr>
           <w:rFonts w:ascii="Times New Roman" w:hAnsi="Times New Roman" w:cs="Times New Roman"/>
+          <w:strike/>
           <w:sz w:val="24"/>
           <w:szCs w:val="24"/>
         </w:rPr>

</xml_diff>

<commit_message>
Completed barrel trap damage
</commit_message>
<xml_diff>
--- a/Documents/Task List.docx
+++ b/Documents/Task List.docx
@@ -231,8 +231,6 @@
         </w:rPr>
         <w:t>Traps</w:t>
       </w:r>
-      <w:bookmarkStart w:id="0" w:name="_GoBack"/>
-      <w:bookmarkEnd w:id="0"/>
     </w:p>
     <w:p>
       <w:pPr>
@@ -269,6 +267,7 @@
         <w:rPr>
           <w:rFonts w:ascii="Times New Roman" w:hAnsi="Times New Roman" w:cs="Times New Roman"/>
           <w:b/>
+          <w:strike/>
           <w:sz w:val="24"/>
           <w:szCs w:val="24"/>
         </w:rPr>
@@ -276,6 +275,7 @@
       <w:r>
         <w:rPr>
           <w:rFonts w:ascii="Times New Roman" w:hAnsi="Times New Roman" w:cs="Times New Roman"/>
+          <w:strike/>
           <w:sz w:val="24"/>
           <w:szCs w:val="24"/>
         </w:rPr>
@@ -457,6 +457,8 @@
         </w:rPr>
         <w:t>Staff Attack</w:t>
       </w:r>
+      <w:bookmarkStart w:id="0" w:name="_GoBack"/>
+      <w:bookmarkEnd w:id="0"/>
     </w:p>
     <w:p>
       <w:pPr>
@@ -514,6 +516,7 @@
         <w:rPr>
           <w:rFonts w:ascii="Times New Roman" w:hAnsi="Times New Roman" w:cs="Times New Roman"/>
           <w:b/>
+          <w:strike/>
           <w:sz w:val="24"/>
           <w:szCs w:val="24"/>
         </w:rPr>
@@ -521,6 +524,7 @@
       <w:r>
         <w:rPr>
           <w:rFonts w:ascii="Times New Roman" w:hAnsi="Times New Roman" w:cs="Times New Roman"/>
+          <w:strike/>
           <w:sz w:val="24"/>
           <w:szCs w:val="24"/>
         </w:rPr>

</xml_diff>